<commit_message>
changes to lb_get for outer-join problem
git-svn-id: svn://127.0.0.1/Core@10213 17c802ae-cbca-534c-9e8e-6d19a4926c45
</commit_message>
<xml_diff>
--- a/trunk/doc/readme_exnm04070001en_updt49.docx
+++ b/trunk/doc/readme_exnm04070001en_updt49.docx
@@ -73,11 +73,21 @@
       <w:pPr>
         <w:pStyle w:val="coverinfo"/>
       </w:pPr>
-      <w:fldSimple w:instr=" DOCPROPERTY  $Product$  \* MERGEFORMAT ">
-        <w:r>
-          <w:t>Network Manager</w:t>
-        </w:r>
-      </w:fldSimple>
+      <w:r>
+        <w:fldChar w:fldCharType="begin"/>
+      </w:r>
+      <w:r>
+        <w:instrText xml:space="preserve"> DOCPROPERTY  $Product$  \* MERGEFORMAT </w:instrText>
+      </w:r>
+      <w:r>
+        <w:fldChar w:fldCharType="separate"/>
+      </w:r>
+      <w:r>
+        <w:t>Network Manager</w:t>
+      </w:r>
+      <w:r>
+        <w:fldChar w:fldCharType="end"/>
+      </w:r>
     </w:p>
     <w:p>
       <w:pPr>
@@ -107,11 +117,21 @@
       <w:pPr>
         <w:pStyle w:val="CoverVersion"/>
       </w:pPr>
-      <w:fldSimple w:instr=" DOCPROPERTY  &quot;$Base Release$&quot;  \* MERGEFORMAT ">
-        <w:r>
-          <w:t>4.7.0.0</w:t>
-        </w:r>
-      </w:fldSimple>
+      <w:r>
+        <w:fldChar w:fldCharType="begin"/>
+      </w:r>
+      <w:r>
+        <w:instrText xml:space="preserve"> DOCPROPERTY  "$Base Release$"  \* MERGEFORMAT </w:instrText>
+      </w:r>
+      <w:r>
+        <w:fldChar w:fldCharType="separate"/>
+      </w:r>
+      <w:r>
+        <w:t>4.7.0.0</w:t>
+      </w:r>
+      <w:r>
+        <w:fldChar w:fldCharType="end"/>
+      </w:r>
       <w:r>
         <w:t xml:space="preserve"> Fix 49</w:t>
       </w:r>
@@ -495,15 +515,25 @@
       <w:r>
         <w:t xml:space="preserve">Location Bridge component of the </w:t>
       </w:r>
-      <w:fldSimple w:instr=" DOCPROPERTY  $Product$  \* MERGEFORMAT ">
-        <w:r>
-          <w:t>Network Manager</w:t>
-        </w:r>
-      </w:fldSimple>
       <w:r>
         <w:fldChar w:fldCharType="begin"/>
       </w:r>
       <w:r>
+        <w:instrText xml:space="preserve"> DOCPROPERTY  $Product$  \* MERGEFORMAT </w:instrText>
+      </w:r>
+      <w:r>
+        <w:fldChar w:fldCharType="separate"/>
+      </w:r>
+      <w:r>
+        <w:t>Network Manager</w:t>
+      </w:r>
+      <w:r>
+        <w:fldChar w:fldCharType="end"/>
+      </w:r>
+      <w:r>
+        <w:fldChar w:fldCharType="begin"/>
+      </w:r>
+      <w:r>
         <w:instrText xml:space="preserve"> SUBJECT   \* MERGEFORMAT </w:instrText>
       </w:r>
       <w:r>
@@ -528,13 +558,7 @@
         <w:t xml:space="preserve"> This incorporates all the changes that were issued in 4.2 (exnm04070001en_updt47) </w:t>
       </w:r>
       <w:r>
-        <w:t>and 4.3 (</w:t>
-      </w:r>
-      <w:r>
-        <w:t>exnm04070001en_updt47</w:t>
-      </w:r>
-      <w:r>
-        <w:t xml:space="preserve">) </w:t>
+        <w:t xml:space="preserve">and 4.3 (exnm04070001en_updt47) </w:t>
       </w:r>
       <w:r>
         <w:t>and is intended to be installed directly after the 4.1 upgrade if required. It is also intended to be installed on Location Bridge which has already been upgraded to 4.2 through the exnm04070001en_updt47 fix</w:t>
@@ -630,11 +654,24 @@
             <w:pPr>
               <w:pStyle w:val="TableText"/>
             </w:pPr>
-            <w:fldSimple w:instr=" DOCPROPERTY  &quot;$Base Release$&quot;  \* MERGEFORMAT ">
-              <w:r>
-                <w:t>4.7.0.0</w:t>
-              </w:r>
-            </w:fldSimple>
+            <w:r>
+              <w:fldChar w:fldCharType="begin"/>
+            </w:r>
+            <w:r>
+              <w:instrText xml:space="preserve"> DOCPRO</w:instrText>
+            </w:r>
+            <w:r>
+              <w:instrText xml:space="preserve">PERTY  "$Base Release$"  \* MERGEFORMAT </w:instrText>
+            </w:r>
+            <w:r>
+              <w:fldChar w:fldCharType="separate"/>
+            </w:r>
+            <w:r>
+              <w:t>4.7.0.0</w:t>
+            </w:r>
+            <w:r>
+              <w:fldChar w:fldCharType="end"/>
+            </w:r>
           </w:p>
         </w:tc>
       </w:tr>
@@ -806,20 +843,34 @@
               </w:rPr>
               <w:t xml:space="preserve">that </w:t>
             </w:r>
-            <w:fldSimple w:instr=" DOCPROPERTY  &quot;$Bentley Select Release$&quot;  \* MERGEFORMAT ">
-              <w:r>
-                <w:rPr>
-                  <w:sz w:val="16"/>
-                  <w:szCs w:val="16"/>
-                </w:rPr>
-                <w:t>exnm04070001en_updt49</w:t>
-              </w:r>
-            </w:fldSimple>
+            <w:r>
+              <w:fldChar w:fldCharType="begin"/>
+            </w:r>
+            <w:r>
+              <w:instrText xml:space="preserve"> DOCPROPERTY  "$Bentley Select Release$"  \* MERGEFORMAT </w:instrText>
+            </w:r>
+            <w:r>
+              <w:fldChar w:fldCharType="separate"/>
+            </w:r>
             <w:r>
               <w:rPr>
                 <w:sz w:val="16"/>
                 <w:szCs w:val="16"/>
               </w:rPr>
+              <w:t>exnm04070001en_updt49</w:t>
+            </w:r>
+            <w:r>
+              <w:rPr>
+                <w:sz w:val="16"/>
+                <w:szCs w:val="16"/>
+              </w:rPr>
+              <w:fldChar w:fldCharType="end"/>
+            </w:r>
+            <w:r>
+              <w:rPr>
+                <w:sz w:val="16"/>
+                <w:szCs w:val="16"/>
+              </w:rPr>
               <w:t>.</w:t>
             </w:r>
             <w:r>
@@ -874,14 +925,27 @@
               </w:rPr>
               <w:t xml:space="preserve">At the prompt type START </w:t>
             </w:r>
-            <w:fldSimple w:instr=" DOCPROPERTY  &quot;$Install SQL Script$&quot;  \* MERGEFORMAT ">
-              <w:r>
-                <w:rPr>
-                  <w:szCs w:val="16"/>
-                </w:rPr>
-                <w:t>exnm04070001en_updt49.sql</w:t>
-              </w:r>
-            </w:fldSimple>
+            <w:r>
+              <w:fldChar w:fldCharType="begin"/>
+            </w:r>
+            <w:r>
+              <w:instrText xml:space="preserve"> DOCPROPERTY  "$Install SQL Script$"  \* MERGEFORMAT </w:instrText>
+            </w:r>
+            <w:r>
+              <w:fldChar w:fldCharType="separate"/>
+            </w:r>
+            <w:r>
+              <w:rPr>
+                <w:szCs w:val="16"/>
+              </w:rPr>
+              <w:t>exnm04070001en_updt49.sql</w:t>
+            </w:r>
+            <w:r>
+              <w:rPr>
+                <w:szCs w:val="16"/>
+              </w:rPr>
+              <w:fldChar w:fldCharType="end"/>
+            </w:r>
             <w:r>
               <w:rPr>
                 <w:szCs w:val="16"/>
@@ -910,8 +974,6 @@
               </w:rPr>
               <w:t xml:space="preserve">Exit SQL*Plus </w:t>
             </w:r>
-            <w:bookmarkStart w:id="2" w:name="_GoBack"/>
-            <w:bookmarkEnd w:id="2"/>
           </w:p>
           <w:p>
             <w:pPr>
@@ -1096,11 +1158,11 @@
       <w:pPr>
         <w:pStyle w:val="Heading1"/>
       </w:pPr>
-      <w:bookmarkStart w:id="3" w:name="_Toc464823716"/>
+      <w:bookmarkStart w:id="2" w:name="_Toc464823716"/>
       <w:r>
         <w:t>List of New and Amended Files</w:t>
       </w:r>
-      <w:bookmarkEnd w:id="3"/>
+      <w:bookmarkEnd w:id="2"/>
     </w:p>
     <w:tbl>
       <w:tblPr>
@@ -1494,7 +1556,7 @@
               <w:pStyle w:val="TableText"/>
             </w:pPr>
             <w:r>
-              <w:t>1.19</w:t>
+              <w:t>1.20</w:t>
             </w:r>
           </w:p>
         </w:tc>
@@ -2349,12 +2411,12 @@
       <w:pPr>
         <w:pStyle w:val="Heading1"/>
       </w:pPr>
-      <w:bookmarkStart w:id="4" w:name="_Toc464823717"/>
+      <w:bookmarkStart w:id="3" w:name="_Toc464823717"/>
       <w:r>
         <w:lastRenderedPageBreak/>
         <w:t>Log No. Summary</w:t>
       </w:r>
-      <w:bookmarkEnd w:id="4"/>
+      <w:bookmarkEnd w:id="3"/>
       <w:r>
         <w:t xml:space="preserve"> </w:t>
       </w:r>
@@ -3918,15 +3980,7 @@
                 <w:szCs w:val="16"/>
               </w:rPr>
               <w:lastRenderedPageBreak/>
-              <w:t>L</w:t>
-            </w:r>
-            <w:r>
-              <w:rPr>
-                <w:rFonts w:ascii="Arial" w:hAnsi="Arial" w:cs="Arial"/>
-                <w:sz w:val="16"/>
-                <w:szCs w:val="16"/>
-              </w:rPr>
-              <w:t>oad locations fails with an Oracle error ORA-30625: method dispatch on NULL SELF argument is disallowed</w:t>
+              <w:t>Load locations fails with an Oracle error ORA-30625: method dispatch on NULL SELF argument is disallowed</w:t>
             </w:r>
           </w:p>
         </w:tc>
@@ -3940,11 +3994,13 @@
               <w:pStyle w:val="TableText"/>
               <w:rPr>
                 <w:rFonts w:cs="Arial"/>
+                <w:szCs w:val="16"/>
               </w:rPr>
             </w:pPr>
             <w:r>
               <w:rPr>
                 <w:rFonts w:cs="Arial"/>
+                <w:szCs w:val="16"/>
               </w:rPr>
               <w:t>Defect 614192</w:t>
             </w:r>
@@ -3987,22 +4043,24 @@
             <w:r>
               <w:rPr>
                 <w:rStyle w:val="info-text3"/>
-                <w:rFonts w:ascii="Segoe UI" w:hAnsi="Segoe UI" w:cs="Segoe UI"/>
+                <w:rFonts w:ascii="Arial" w:hAnsi="Arial" w:cs="Arial"/>
                 <w:color w:val="000000"/>
-                <w:sz w:val="18"/>
-                <w:szCs w:val="18"/>
-              </w:rPr>
-              <w:t>L</w:t>
-            </w:r>
+                <w:sz w:val="16"/>
+                <w:szCs w:val="16"/>
+              </w:rPr>
+              <w:t>Load locations fails with an Oracle error ORA-01858: a non-numeric character was found where a numeric w</w:t>
+            </w:r>
+            <w:bookmarkStart w:id="4" w:name="_GoBack"/>
+            <w:bookmarkEnd w:id="4"/>
             <w:r>
               <w:rPr>
                 <w:rStyle w:val="info-text3"/>
-                <w:rFonts w:ascii="Segoe UI" w:hAnsi="Segoe UI" w:cs="Segoe UI"/>
+                <w:rFonts w:ascii="Arial" w:hAnsi="Arial" w:cs="Arial"/>
                 <w:color w:val="000000"/>
-                <w:sz w:val="18"/>
-                <w:szCs w:val="18"/>
-              </w:rPr>
-              <w:t>oad locations fails with an Oracle error ORA-01858: a non-numeric character was found where a numeric was expected</w:t>
+                <w:sz w:val="16"/>
+                <w:szCs w:val="16"/>
+              </w:rPr>
+              <w:t>as expected</w:t>
             </w:r>
           </w:p>
         </w:tc>
@@ -4016,11 +4074,13 @@
               <w:pStyle w:val="TableText"/>
               <w:rPr>
                 <w:rFonts w:cs="Arial"/>
+                <w:szCs w:val="16"/>
               </w:rPr>
             </w:pPr>
             <w:r>
               <w:rPr>
                 <w:rFonts w:cs="Arial"/>
+                <w:szCs w:val="16"/>
               </w:rPr>
               <w:t>Defect 614128</w:t>
             </w:r>
@@ -4057,41 +4117,121 @@
               <w:spacing w:after="0" w:line="240" w:lineRule="auto"/>
               <w:rPr>
                 <w:rStyle w:val="info-text3"/>
-                <w:rFonts w:ascii="Segoe UI" w:eastAsia="Times New Roman" w:hAnsi="Segoe UI" w:cs="Segoe UI"/>
+                <w:rFonts w:ascii="Arial" w:eastAsia="Times New Roman" w:hAnsi="Arial" w:cs="Arial"/>
                 <w:color w:val="000000"/>
-                <w:sz w:val="18"/>
-                <w:szCs w:val="18"/>
-              </w:rPr>
-            </w:pPr>
-            <w:r>
-              <w:rPr>
-                <w:rFonts w:ascii="Segoe UI" w:eastAsia="Times New Roman" w:hAnsi="Segoe UI" w:cs="Segoe UI"/>
+                <w:sz w:val="16"/>
+                <w:szCs w:val="16"/>
+              </w:rPr>
+            </w:pPr>
+            <w:r>
+              <w:rPr>
+                <w:rFonts w:ascii="Arial" w:eastAsia="Times New Roman" w:hAnsi="Arial" w:cs="Arial"/>
                 <w:color w:val="000000"/>
-                <w:sz w:val="18"/>
-                <w:szCs w:val="18"/>
-              </w:rPr>
-              <w:t>Location Bridge unit translation on load gives prob</w:t>
-            </w:r>
-            <w:r>
-              <w:rPr>
-                <w:rFonts w:ascii="Segoe UI" w:eastAsia="Times New Roman" w:hAnsi="Segoe UI" w:cs="Segoe UI"/>
+                <w:sz w:val="16"/>
+                <w:szCs w:val="16"/>
+              </w:rPr>
+              <w:t xml:space="preserve">Location Bridge unit translation on load gives problems as used in </w:t>
+            </w:r>
+            <w:proofErr w:type="spellStart"/>
+            <w:r>
+              <w:rPr>
+                <w:rFonts w:ascii="Arial" w:eastAsia="Times New Roman" w:hAnsi="Arial" w:cs="Arial"/>
                 <w:color w:val="000000"/>
-                <w:sz w:val="18"/>
-                <w:szCs w:val="18"/>
-              </w:rPr>
-              <w:t xml:space="preserve">lems as used in </w:t>
+                <w:sz w:val="16"/>
+                <w:szCs w:val="16"/>
+              </w:rPr>
+              <w:t>createlinearange</w:t>
+            </w:r>
+            <w:proofErr w:type="spellEnd"/>
+          </w:p>
+        </w:tc>
+        <w:tc>
+          <w:tcPr>
+            <w:tcW w:w="2070" w:type="dxa"/>
+            <w:shd w:val="clear" w:color="auto" w:fill="FFFFFF" w:themeFill="background1"/>
+          </w:tcPr>
+          <w:p>
+            <w:pPr>
+              <w:pStyle w:val="TableText"/>
+              <w:rPr>
+                <w:rFonts w:cs="Arial"/>
+                <w:szCs w:val="16"/>
+              </w:rPr>
+            </w:pPr>
+            <w:r>
+              <w:rPr>
+                <w:rFonts w:cs="Arial"/>
+                <w:szCs w:val="16"/>
+              </w:rPr>
+              <w:t>Defect 614127</w:t>
+            </w:r>
+          </w:p>
+        </w:tc>
+        <w:tc>
+          <w:tcPr>
+            <w:tcW w:w="2243" w:type="dxa"/>
+            <w:shd w:val="clear" w:color="auto" w:fill="FFFFFF" w:themeFill="background1"/>
+          </w:tcPr>
+          <w:p>
+            <w:pPr>
+              <w:pStyle w:val="TableText"/>
+              <w:rPr>
+                <w:rFonts w:cs="Arial"/>
+                <w:szCs w:val="16"/>
+              </w:rPr>
+            </w:pPr>
+          </w:p>
+        </w:tc>
+      </w:tr>
+      <w:tr>
+        <w:trPr>
+          <w:trHeight w:val="181"/>
+        </w:trPr>
+        <w:tc>
+          <w:tcPr>
+            <w:tcW w:w="5965" w:type="dxa"/>
+            <w:shd w:val="clear" w:color="auto" w:fill="FFFFFF" w:themeFill="background1"/>
+          </w:tcPr>
+          <w:p>
+            <w:pPr>
+              <w:shd w:val="clear" w:color="auto" w:fill="FFFFFF"/>
+              <w:spacing w:after="0" w:line="240" w:lineRule="auto"/>
+              <w:rPr>
+                <w:rFonts w:ascii="Arial" w:eastAsia="Times New Roman" w:hAnsi="Arial" w:cs="Arial"/>
+                <w:color w:val="000000"/>
+                <w:sz w:val="16"/>
+                <w:szCs w:val="16"/>
+              </w:rPr>
+            </w:pPr>
+            <w:r>
+              <w:rPr>
+                <w:rFonts w:ascii="Arial" w:eastAsia="Times New Roman" w:hAnsi="Arial" w:cs="Arial"/>
+                <w:color w:val="000000"/>
+                <w:sz w:val="16"/>
+                <w:szCs w:val="16"/>
+              </w:rPr>
+              <w:t xml:space="preserve">Problems in use of an outer-join on </w:t>
             </w:r>
             <w:proofErr w:type="spellStart"/>
             <w:r>
               <w:rPr>
-                <w:rFonts w:ascii="Segoe UI" w:eastAsia="Times New Roman" w:hAnsi="Segoe UI" w:cs="Segoe UI"/>
+                <w:rFonts w:ascii="Arial" w:eastAsia="Times New Roman" w:hAnsi="Arial" w:cs="Arial"/>
                 <w:color w:val="000000"/>
-                <w:sz w:val="18"/>
-                <w:szCs w:val="18"/>
-              </w:rPr>
-              <w:t>createlinearange</w:t>
+                <w:sz w:val="16"/>
+                <w:szCs w:val="16"/>
+              </w:rPr>
+              <w:t>exor</w:t>
             </w:r>
             <w:proofErr w:type="spellEnd"/>
+            <w:r>
+              <w:rPr>
+                <w:rFonts w:ascii="Arial" w:eastAsia="Times New Roman" w:hAnsi="Arial" w:cs="Arial"/>
+                <w:color w:val="000000"/>
+                <w:sz w:val="16"/>
+                <w:szCs w:val="16"/>
+              </w:rPr>
+              <w:t xml:space="preserve"> unit translations</w:t>
+            </w:r>
           </w:p>
         </w:tc>
         <w:tc>
@@ -4104,13 +4244,15 @@
               <w:pStyle w:val="TableText"/>
               <w:rPr>
                 <w:rFonts w:cs="Arial"/>
+                <w:szCs w:val="16"/>
               </w:rPr>
             </w:pPr>
             <w:r>
               <w:rPr>
                 <w:rFonts w:cs="Arial"/>
-              </w:rPr>
-              <w:t>Defect 614127</w:t>
+                <w:szCs w:val="16"/>
+              </w:rPr>
+              <w:t>Defect 615231</w:t>
             </w:r>
           </w:p>
         </w:tc>
@@ -4537,7 +4679,7 @@
             <w:fldChar w:fldCharType="separate"/>
           </w:r>
           <w:r>
-            <w:t>5</w:t>
+            <w:t>6</w:t>
           </w:r>
           <w:r>
             <w:fldChar w:fldCharType="end"/>
@@ -4650,11 +4792,21 @@
               <w:rStyle w:val="HighlightText"/>
             </w:rPr>
           </w:pPr>
-          <w:fldSimple w:instr=" DOCPROPERTY  $Product$  \* MERGEFORMAT ">
-            <w:r>
-              <w:t>Network Manager</w:t>
-            </w:r>
-          </w:fldSimple>
+          <w:r>
+            <w:fldChar w:fldCharType="begin"/>
+          </w:r>
+          <w:r>
+            <w:instrText xml:space="preserve"> DOCPROPERTY  $Product$  \* MERGEFORMAT </w:instrText>
+          </w:r>
+          <w:r>
+            <w:fldChar w:fldCharType="separate"/>
+          </w:r>
+          <w:r>
+            <w:t>Network Manager</w:t>
+          </w:r>
+          <w:r>
+            <w:fldChar w:fldCharType="end"/>
+          </w:r>
           <w:r>
             <w:t xml:space="preserve"> Fix Release Notes</w:t>
           </w:r>
@@ -4701,11 +4853,21 @@
           <w:vAlign w:val="center"/>
         </w:tcPr>
         <w:p>
-          <w:fldSimple w:instr=" DOCPROPERTY  &quot;$Base Release$&quot;  \* MERGEFORMAT ">
-            <w:r>
-              <w:t>4.7.0.0</w:t>
-            </w:r>
-          </w:fldSimple>
+          <w:r>
+            <w:fldChar w:fldCharType="begin"/>
+          </w:r>
+          <w:r>
+            <w:instrText xml:space="preserve"> DOCPROPERTY  "$Base Release$"  \* MERGEFORMAT </w:instrText>
+          </w:r>
+          <w:r>
+            <w:fldChar w:fldCharType="separate"/>
+          </w:r>
+          <w:r>
+            <w:t>4.7.0.0</w:t>
+          </w:r>
+          <w:r>
+            <w:fldChar w:fldCharType="end"/>
+          </w:r>
           <w:r>
             <w:t xml:space="preserve"> Fix </w:t>
           </w:r>
@@ -4762,11 +4924,21 @@
           <w:r>
             <w:t xml:space="preserve"> </w:t>
           </w:r>
-          <w:fldSimple w:instr=" DOCPROPERTY  &quot;$Bentley Select Release$&quot;  \* MERGEFORMAT ">
-            <w:r>
-              <w:t>exnm04070001en_updt49</w:t>
-            </w:r>
-          </w:fldSimple>
+          <w:r>
+            <w:fldChar w:fldCharType="begin"/>
+          </w:r>
+          <w:r>
+            <w:instrText xml:space="preserve"> DOCPROPERTY  "$Bentley Select Release$"  \* MERGEFORMAT </w:instrText>
+          </w:r>
+          <w:r>
+            <w:fldChar w:fldCharType="separate"/>
+          </w:r>
+          <w:r>
+            <w:t>exnm04070001en_updt49</w:t>
+          </w:r>
+          <w:r>
+            <w:fldChar w:fldCharType="end"/>
+          </w:r>
         </w:p>
       </w:tc>
       <w:tc>
@@ -4791,7 +4963,7 @@
             <w:rPr>
               <w:noProof/>
             </w:rPr>
-            <w:t>5</w:t>
+            <w:t>3</w:t>
           </w:r>
           <w:r>
             <w:rPr>
@@ -9058,7 +9230,7 @@
 </file>
 
 <file path=customXml/itemProps1.xml><?xml version="1.0" encoding="utf-8"?>
-<ds:datastoreItem xmlns:ds="http://schemas.openxmlformats.org/officeDocument/2006/customXml" ds:itemID="{043D8653-6496-4C87-AE27-08D08AD314DF}">
+<ds:datastoreItem xmlns:ds="http://schemas.openxmlformats.org/officeDocument/2006/customXml" ds:itemID="{45854097-72BF-41A5-911E-9AC44D5B17BB}">
   <ds:schemaRefs>
     <ds:schemaRef ds:uri="http://schemas.openxmlformats.org/officeDocument/2006/bibliography"/>
   </ds:schemaRefs>

</xml_diff>